<commit_message>
maybe I'm ready for week 4?
</commit_message>
<xml_diff>
--- a/documents/WeeklyChecklists/Week3Checklist.docx
+++ b/documents/WeeklyChecklists/Week3Checklist.docx
@@ -24,7 +24,27 @@
           <w:sz w:val="28"/>
           <w:szCs w:val="28"/>
         </w:rPr>
-        <w:t>Week 2:</w:t>
+        <w:t xml:space="preserve">Week </w:t>
+      </w:r>
+      <w:r>
+        <w:rPr>
+          <w:rFonts w:ascii="Arial" w:hAnsi="Arial"/>
+          <w:b/>
+          <w:bCs/>
+          <w:sz w:val="28"/>
+          <w:szCs w:val="28"/>
+        </w:rPr>
+        <w:t>3</w:t>
+      </w:r>
+      <w:r>
+        <w:rPr>
+          <w:rFonts w:ascii="Arial" w:hAnsi="Arial"/>
+          <w:b/>
+          <w:bCs/>
+          <w:sz w:val="28"/>
+          <w:szCs w:val="28"/>
+        </w:rPr>
+        <w:t>:</w:t>
       </w:r>
     </w:p>
     <w:p>
@@ -232,13 +252,7 @@
               <w:rPr>
                 <w:rFonts w:ascii="Arial" w:hAnsi="Arial"/>
               </w:rPr>
-              <w:t xml:space="preserve">Kevin: Day </w:t>
-            </w:r>
-            <w:r>
-              <w:rPr>
-                <w:rFonts w:ascii="Arial" w:hAnsi="Arial"/>
-              </w:rPr>
-              <w:t>3</w:t>
+              <w:t>Kevin: Day 3</w:t>
             </w:r>
           </w:p>
         </w:tc>
@@ -335,13 +349,7 @@
               <w:rPr>
                 <w:rFonts w:ascii="Arial" w:hAnsi="Arial"/>
               </w:rPr>
-              <w:t xml:space="preserve">Lars: Part </w:t>
-            </w:r>
-            <w:r>
-              <w:rPr>
-                <w:rFonts w:ascii="Arial" w:hAnsi="Arial"/>
-              </w:rPr>
-              <w:t>3</w:t>
+              <w:t>Lars: Part 3</w:t>
             </w:r>
           </w:p>
         </w:tc>
@@ -652,51 +660,7 @@
                 <w:szCs w:val="24"/>
                 <w:lang w:val="en-US" w:eastAsia="zh-CN" w:bidi="hi-IN"/>
               </w:rPr>
-              <w:t>Skills</w:t>
-            </w:r>
-            <w:r>
-              <w:rPr>
-                <w:rFonts w:eastAsia="Songti SC" w:cs="Arial Unicode MS" w:ascii="Arial" w:hAnsi="Arial"/>
-                <w:color w:val="auto"/>
-                <w:kern w:val="2"/>
-                <w:sz w:val="24"/>
-                <w:szCs w:val="24"/>
-                <w:lang w:val="en-US" w:eastAsia="zh-CN" w:bidi="hi-IN"/>
-              </w:rPr>
-              <w:t>2</w:t>
-            </w:r>
-            <w:r>
-              <w:rPr>
-                <w:rFonts w:eastAsia="Songti SC" w:cs="Arial Unicode MS" w:ascii="Arial" w:hAnsi="Arial"/>
-                <w:color w:val="auto"/>
-                <w:kern w:val="2"/>
-                <w:sz w:val="24"/>
-                <w:szCs w:val="24"/>
-                <w:lang w:val="en-US" w:eastAsia="zh-CN" w:bidi="hi-IN"/>
-              </w:rPr>
-              <w:t xml:space="preserve"> (</w:t>
-            </w:r>
-            <w:r>
-              <w:rPr>
-                <w:rFonts w:eastAsia="Songti SC" w:cs="Arial Unicode MS" w:ascii="Arial" w:hAnsi="Arial"/>
-                <w:color w:val="auto"/>
-                <w:kern w:val="2"/>
-                <w:sz w:val="24"/>
-                <w:szCs w:val="24"/>
-                <w:lang w:val="en-US" w:eastAsia="zh-CN" w:bidi="hi-IN"/>
-              </w:rPr>
-              <w:t>Extrusion</w:t>
-            </w:r>
-            <w:r>
-              <w:rPr>
-                <w:rFonts w:eastAsia="Songti SC" w:cs="Arial Unicode MS" w:ascii="Arial" w:hAnsi="Arial"/>
-                <w:color w:val="auto"/>
-                <w:kern w:val="2"/>
-                <w:sz w:val="24"/>
-                <w:szCs w:val="24"/>
-                <w:lang w:val="en-US" w:eastAsia="zh-CN" w:bidi="hi-IN"/>
-              </w:rPr>
-              <w:t>)</w:t>
+              <w:t>Skills2 (Extrusion)</w:t>
             </w:r>
           </w:p>
         </w:tc>

</xml_diff>